<commit_message>
Avances en el pj
Avances en el pj
</commit_message>
<xml_diff>
--- a/1) Game Design Document.docx
+++ b/1) Game Design Document.docx
@@ -9,15 +9,16 @@
         <w:spacing w:line="240" w:lineRule="auto"/>
         <w:contextualSpacing w:val="0"/>
         <w:jc w:val="center"/>
-      </w:pPr>
-      <w:r>
-        <w:t>LR DEFENDER</w:t>
-      </w:r>
-      <w:proofErr w:type="gramStart"/>
-      <w:r>
-        <w:t>!</w:t>
-      </w:r>
-      <w:proofErr w:type="gramEnd"/>
+        <w:rPr>
+          <w:lang w:val="en-US"/>
+        </w:rPr>
+      </w:pPr>
+      <w:r>
+        <w:rPr>
+          <w:lang w:val="en-US"/>
+        </w:rPr>
+        <w:t>LR DEFENDER!</w:t>
+      </w:r>
     </w:p>
     <w:p>
       <w:pPr>
@@ -53,19 +54,11 @@
         </w:rPr>
         <w:t xml:space="preserve">Copyright </w:t>
       </w:r>
-      <w:proofErr w:type="spellStart"/>
-      <w:r>
-        <w:rPr>
-          <w:lang w:val="en-US"/>
-        </w:rPr>
-        <w:t>DannSoft</w:t>
-      </w:r>
-      <w:proofErr w:type="spellEnd"/>
-      <w:r>
-        <w:rPr>
-          <w:lang w:val="en-US"/>
-        </w:rPr>
-        <w:t xml:space="preserve"> Games</w:t>
+      <w:r>
+        <w:rPr>
+          <w:lang w:val="en-US"/>
+        </w:rPr>
+        <w:t>Next Game Studios</w:t>
       </w:r>
       <w:r>
         <w:rPr>
@@ -910,10 +903,7 @@
       <w:bookmarkEnd w:id="4"/>
       <w:proofErr w:type="spellStart"/>
       <w:r>
-        <w:t>S</w:t>
-      </w:r>
-      <w:r>
-        <w:t>ummary</w:t>
+        <w:t>Summary</w:t>
       </w:r>
       <w:proofErr w:type="spellEnd"/>
     </w:p>
@@ -922,9 +912,6 @@
         <w:contextualSpacing w:val="0"/>
       </w:pPr>
       <w:r>
-        <w:rPr>
-          <w:lang w:val="en-US"/>
-        </w:rPr>
         <w:tab/>
       </w:r>
       <w:r>
@@ -955,28 +942,13 @@
         <w:contextualSpacing w:val="0"/>
       </w:pPr>
       <w:r>
-        <w:t>El jugador debe eliminar los enemigos que llegan desde todas partes, utilizando gestos en la pantalla, el personaje debe r</w:t>
-      </w:r>
-      <w:r>
-        <w:t>ealiza</w:t>
-      </w:r>
-      <w:r>
-        <w:t>r</w:t>
-      </w:r>
-      <w:r>
-        <w:t xml:space="preserve"> ataques según la dirección en </w:t>
-      </w:r>
-      <w:r>
-        <w:t>que el jugador realice el gesto</w:t>
-      </w:r>
-      <w:r>
-        <w:t xml:space="preserve">, </w:t>
-      </w:r>
-      <w:r>
-        <w:t xml:space="preserve">con esto </w:t>
-      </w:r>
-      <w:r>
-        <w:t>se pueden tener la siguiente cantidad de ataques:</w:t>
+        <w:t xml:space="preserve">El jugador debe eliminar los enemigos que llegan desde todas </w:t>
+      </w:r>
+      <w:r>
+        <w:t>las direcciones</w:t>
+      </w:r>
+      <w:r>
+        <w:t>, utilizando gestos en la pantalla, el personaje debe realizar ataques según la dirección en que el jugador realice el gesto, con esto se pueden tener la siguiente cantidad de ataques:</w:t>
       </w:r>
     </w:p>
     <w:p>
@@ -1005,7 +977,7 @@
                     </pic:cNvPicPr>
                   </pic:nvPicPr>
                   <pic:blipFill>
-                    <a:blip r:embed="rId6">
+                    <a:blip r:embed="rId7">
                       <a:extLst>
                         <a:ext uri="{28A0092B-C50C-407E-A947-70E740481C1C}">
                           <a14:useLocalDpi xmlns:a14="http://schemas.microsoft.com/office/drawing/2010/main" val="0"/>
@@ -1044,25 +1016,48 @@
       <w:r>
         <w:t>El jugador tiene la posibilidad de realizar combos, intercambiar armas, usar escudos, activar magia y realizar combos con las armas (si alcanza el tiempo para hacerlo).</w:t>
       </w:r>
+      <w:r>
+        <w:t xml:space="preserve"> También se debería poder realizar ataques con gestos que </w:t>
+      </w:r>
+      <w:proofErr w:type="spellStart"/>
+      <w:r>
+        <w:t>tegan</w:t>
+      </w:r>
+      <w:proofErr w:type="spellEnd"/>
+      <w:r>
+        <w:t xml:space="preserve"> una curva. (</w:t>
+      </w:r>
+      <w:proofErr w:type="gramStart"/>
+      <w:r>
+        <w:t>curve</w:t>
+      </w:r>
+      <w:proofErr w:type="gramEnd"/>
+      <w:r>
+        <w:t xml:space="preserve"> </w:t>
+      </w:r>
+      <w:proofErr w:type="spellStart"/>
+      <w:r>
+        <w:t>swipe</w:t>
+      </w:r>
+      <w:proofErr w:type="spellEnd"/>
+      <w:r>
+        <w:t>)</w:t>
+      </w:r>
     </w:p>
     <w:p>
       <w:pPr>
         <w:pStyle w:val="Ttulo2"/>
         <w:contextualSpacing w:val="0"/>
-        <w:rPr>
-          <w:lang w:val="en-US"/>
-        </w:rPr>
       </w:pPr>
       <w:bookmarkStart w:id="7" w:name="h.mj9zo9gczbr1" w:colFirst="0" w:colLast="0"/>
       <w:bookmarkStart w:id="8" w:name="kix.3j0sjjj4v19l" w:colFirst="0" w:colLast="0"/>
       <w:bookmarkEnd w:id="7"/>
       <w:bookmarkEnd w:id="8"/>
-      <w:r>
-        <w:rPr>
-          <w:lang w:val="en-US"/>
-        </w:rPr>
+      <w:proofErr w:type="spellStart"/>
+      <w:r>
         <w:t>Mindset</w:t>
       </w:r>
+      <w:proofErr w:type="spellEnd"/>
     </w:p>
     <w:p>
       <w:pPr>
@@ -1142,35 +1137,182 @@
       <w:r>
         <w:t>Screen</w:t>
       </w:r>
-      <w:bookmarkStart w:id="12" w:name="_GoBack"/>
-      <w:bookmarkEnd w:id="12"/>
-      <w:proofErr w:type="spellEnd"/>
-    </w:p>
-    <w:p>
-      <w:pPr>
-        <w:pStyle w:val="Prrafodelista"/>
-        <w:numPr>
-          <w:ilvl w:val="0"/>
-          <w:numId w:val="11"/>
-        </w:numPr>
-      </w:pPr>
+      <w:proofErr w:type="spellEnd"/>
+    </w:p>
+    <w:p>
+      <w:pPr>
+        <w:ind w:firstLine="720"/>
+      </w:pPr>
+      <w:r>
+        <w:t xml:space="preserve">La pantalla de título contiene la información de inicio de sesión en Facebook o </w:t>
+      </w:r>
+      <w:proofErr w:type="spellStart"/>
+      <w:r>
+        <w:t>GPlus</w:t>
+      </w:r>
+      <w:proofErr w:type="spellEnd"/>
+    </w:p>
+    <w:p>
+      <w:pPr>
+        <w:ind w:firstLine="720"/>
+      </w:pPr>
+      <w:r>
+        <w:rPr>
+          <w:noProof/>
+        </w:rPr>
+        <w:drawing>
+          <wp:inline distT="0" distB="0" distL="0" distR="0">
+            <wp:extent cx="4381500" cy="2152760"/>
+            <wp:effectExtent l="0" t="0" r="0" b="0"/>
+            <wp:docPr id="3" name="Imagen 3" descr="D:\Proyectos\igdnrl\title screen.png"/>
+            <wp:cNvGraphicFramePr>
+              <a:graphicFrameLocks xmlns:a="http://schemas.openxmlformats.org/drawingml/2006/main" noChangeAspect="1"/>
+            </wp:cNvGraphicFramePr>
+            <a:graphic xmlns:a="http://schemas.openxmlformats.org/drawingml/2006/main">
+              <a:graphicData uri="http://schemas.openxmlformats.org/drawingml/2006/picture">
+                <pic:pic xmlns:pic="http://schemas.openxmlformats.org/drawingml/2006/picture">
+                  <pic:nvPicPr>
+                    <pic:cNvPr id="0" name="Picture 2" descr="D:\Proyectos\igdnrl\title screen.png"/>
+                    <pic:cNvPicPr>
+                      <a:picLocks noChangeAspect="1" noChangeArrowheads="1"/>
+                    </pic:cNvPicPr>
+                  </pic:nvPicPr>
+                  <pic:blipFill>
+                    <a:blip r:embed="rId8">
+                      <a:extLst>
+                        <a:ext uri="{28A0092B-C50C-407E-A947-70E740481C1C}">
+                          <a14:useLocalDpi xmlns:a14="http://schemas.microsoft.com/office/drawing/2010/main" val="0"/>
+                        </a:ext>
+                      </a:extLst>
+                    </a:blip>
+                    <a:srcRect/>
+                    <a:stretch>
+                      <a:fillRect/>
+                    </a:stretch>
+                  </pic:blipFill>
+                  <pic:spPr bwMode="auto">
+                    <a:xfrm>
+                      <a:off x="0" y="0"/>
+                      <a:ext cx="4381500" cy="2152760"/>
+                    </a:xfrm>
+                    <a:prstGeom prst="rect">
+                      <a:avLst/>
+                    </a:prstGeom>
+                    <a:noFill/>
+                    <a:ln>
+                      <a:noFill/>
+                    </a:ln>
+                  </pic:spPr>
+                </pic:pic>
+              </a:graphicData>
+            </a:graphic>
+          </wp:inline>
+        </w:drawing>
+      </w:r>
+    </w:p>
+    <w:p>
+      <w:pPr>
+        <w:ind w:firstLine="720"/>
+      </w:pPr>
+      <w:r>
+        <w:t>La opción “</w:t>
+      </w:r>
+      <w:proofErr w:type="spellStart"/>
+      <w:r>
+        <w:t>Continue</w:t>
+      </w:r>
+      <w:proofErr w:type="spellEnd"/>
+      <w:r>
+        <w:t>” hace que el juego continúe en la última misión</w:t>
+      </w:r>
+    </w:p>
+    <w:p>
+      <w:pPr>
+        <w:ind w:firstLine="720"/>
+      </w:pPr>
+      <w:r>
+        <w:t>La opción “</w:t>
+      </w:r>
+      <w:proofErr w:type="spellStart"/>
+      <w:r>
+        <w:t>Mission</w:t>
+      </w:r>
+      <w:proofErr w:type="spellEnd"/>
+      <w:r>
+        <w:t xml:space="preserve"> </w:t>
+      </w:r>
+      <w:proofErr w:type="spellStart"/>
+      <w:r>
+        <w:t>select</w:t>
+      </w:r>
+      <w:proofErr w:type="spellEnd"/>
+      <w:r>
+        <w:t>”, permite al usuario repetir alguna misión.</w:t>
+      </w:r>
     </w:p>
     <w:p>
       <w:pPr>
         <w:ind w:left="720"/>
-        <w:contextualSpacing w:val="0"/>
-        <w:rPr>
-          <w:lang w:val="en-US"/>
-        </w:rPr>
-      </w:pPr>
-      <w:r>
-        <w:rPr>
-          <w:lang w:val="en-US"/>
-        </w:rPr>
-        <w:tab/>
-        <w:t>a. Catch me if you can, Start Game, How to Play,</w:t>
-      </w:r>
-    </w:p>
+      </w:pPr>
+      <w:r>
+        <w:t xml:space="preserve">“Configure </w:t>
+      </w:r>
+      <w:proofErr w:type="spellStart"/>
+      <w:r>
+        <w:t>moves</w:t>
+      </w:r>
+      <w:proofErr w:type="spellEnd"/>
+      <w:r>
+        <w:t>”, permite configurar los movimientos que el personaje va a ejecutar cuando el usuario realice los gestos (</w:t>
+      </w:r>
+      <w:proofErr w:type="spellStart"/>
+      <w:r>
+        <w:t>swipe</w:t>
+      </w:r>
+      <w:proofErr w:type="spellEnd"/>
+      <w:r>
+        <w:t>). Permite configurar las diagonales y las curvas.</w:t>
+      </w:r>
+    </w:p>
+    <w:p>
+      <w:pPr>
+        <w:ind w:left="720"/>
+      </w:pPr>
+      <w:r>
+        <w:t>“</w:t>
+      </w:r>
+      <w:proofErr w:type="spellStart"/>
+      <w:r>
+        <w:t>Store</w:t>
+      </w:r>
+      <w:proofErr w:type="spellEnd"/>
+      <w:r>
+        <w:t xml:space="preserve">”, permite realizar compra de armas, </w:t>
+      </w:r>
+      <w:r>
+        <w:t>movimientos</w:t>
+      </w:r>
+      <w:r>
+        <w:t>, ítems y poderes.</w:t>
+      </w:r>
+    </w:p>
+    <w:p>
+      <w:pPr>
+        <w:ind w:left="720"/>
+      </w:pPr>
+      <w:r>
+        <w:t>La opción “</w:t>
+      </w:r>
+      <w:proofErr w:type="spellStart"/>
+      <w:r>
+        <w:t>About</w:t>
+      </w:r>
+      <w:proofErr w:type="spellEnd"/>
+      <w:r>
+        <w:t>” muestra información acerca del juego y sus creadores.</w:t>
+      </w:r>
+    </w:p>
+    <w:p/>
     <w:p>
       <w:pPr>
         <w:numPr>
@@ -1181,7 +1323,7 @@
       </w:pPr>
       <w:proofErr w:type="spellStart"/>
       <w:r>
-        <w:t>Map</w:t>
+        <w:t>Mission</w:t>
       </w:r>
       <w:proofErr w:type="spellEnd"/>
       <w:r>
@@ -1189,9 +1331,95 @@
       </w:r>
       <w:proofErr w:type="spellStart"/>
       <w:r>
-        <w:t>Select</w:t>
-      </w:r>
-      <w:proofErr w:type="spellEnd"/>
+        <w:t>select</w:t>
+      </w:r>
+      <w:proofErr w:type="spellEnd"/>
+    </w:p>
+    <w:p>
+      <w:pPr>
+        <w:ind w:left="720"/>
+      </w:pPr>
+      <w:r>
+        <w:t xml:space="preserve">Permite al usuario seleccionar </w:t>
+      </w:r>
+      <w:r>
+        <w:t xml:space="preserve">el ambiente y </w:t>
+      </w:r>
+      <w:r>
+        <w:t xml:space="preserve">la misión </w:t>
+      </w:r>
+      <w:r>
+        <w:t>a jugar, adicionalmente</w:t>
+      </w:r>
+      <w:r>
+        <w:t xml:space="preserve"> indica la puntuación del nivel.</w:t>
+      </w:r>
+    </w:p>
+    <w:p>
+      <w:pPr>
+        <w:ind w:left="720"/>
+      </w:pPr>
+      <w:r>
+        <w:rPr>
+          <w:noProof/>
+        </w:rPr>
+        <w:drawing>
+          <wp:inline distT="0" distB="0" distL="0" distR="0">
+            <wp:extent cx="5635546" cy="2124075"/>
+            <wp:effectExtent l="0" t="0" r="3810" b="0"/>
+            <wp:docPr id="4" name="Imagen 4" descr="D:\Proyectos\igdnrl\mission select.png"/>
+            <wp:cNvGraphicFramePr>
+              <a:graphicFrameLocks xmlns:a="http://schemas.openxmlformats.org/drawingml/2006/main" noChangeAspect="1"/>
+            </wp:cNvGraphicFramePr>
+            <a:graphic xmlns:a="http://schemas.openxmlformats.org/drawingml/2006/main">
+              <a:graphicData uri="http://schemas.openxmlformats.org/drawingml/2006/picture">
+                <pic:pic xmlns:pic="http://schemas.openxmlformats.org/drawingml/2006/picture">
+                  <pic:nvPicPr>
+                    <pic:cNvPr id="0" name="Picture 3" descr="D:\Proyectos\igdnrl\mission select.png"/>
+                    <pic:cNvPicPr>
+                      <a:picLocks noChangeAspect="1" noChangeArrowheads="1"/>
+                    </pic:cNvPicPr>
+                  </pic:nvPicPr>
+                  <pic:blipFill rotWithShape="1">
+                    <a:blip r:embed="rId9">
+                      <a:extLst>
+                        <a:ext uri="{28A0092B-C50C-407E-A947-70E740481C1C}">
+                          <a14:useLocalDpi xmlns:a14="http://schemas.microsoft.com/office/drawing/2010/main" val="0"/>
+                        </a:ext>
+                      </a:extLst>
+                    </a:blip>
+                    <a:srcRect l="1988" t="10800"/>
+                    <a:stretch/>
+                  </pic:blipFill>
+                  <pic:spPr bwMode="auto">
+                    <a:xfrm>
+                      <a:off x="0" y="0"/>
+                      <a:ext cx="5644814" cy="2127568"/>
+                    </a:xfrm>
+                    <a:prstGeom prst="rect">
+                      <a:avLst/>
+                    </a:prstGeom>
+                    <a:noFill/>
+                    <a:ln>
+                      <a:noFill/>
+                    </a:ln>
+                    <a:extLst>
+                      <a:ext uri="{53640926-AAD7-44D8-BBD7-CCE9431645EC}">
+                        <a14:shadowObscured xmlns:a14="http://schemas.microsoft.com/office/drawing/2010/main"/>
+                      </a:ext>
+                    </a:extLst>
+                  </pic:spPr>
+                </pic:pic>
+              </a:graphicData>
+            </a:graphic>
+          </wp:inline>
+        </w:drawing>
+      </w:r>
+    </w:p>
+    <w:p>
+      <w:pPr>
+        <w:ind w:left="720"/>
+      </w:pPr>
     </w:p>
     <w:p>
       <w:pPr>
@@ -1201,6 +1429,173 @@
         </w:numPr>
         <w:ind w:hanging="359"/>
       </w:pPr>
+      <w:r>
+        <w:t xml:space="preserve">Configure </w:t>
+      </w:r>
+      <w:proofErr w:type="spellStart"/>
+      <w:r>
+        <w:t>moves</w:t>
+      </w:r>
+      <w:proofErr w:type="spellEnd"/>
+    </w:p>
+    <w:p>
+      <w:pPr>
+        <w:ind w:left="720"/>
+      </w:pPr>
+      <w:r>
+        <w:t xml:space="preserve">Permite al usuario personalizar el comportamiento del personaje según los gestos </w:t>
+      </w:r>
+      <w:r>
+        <w:lastRenderedPageBreak/>
+        <w:t>realizados.</w:t>
+      </w:r>
+    </w:p>
+    <w:p>
+      <w:pPr>
+        <w:ind w:left="720"/>
+      </w:pPr>
+      <w:r>
+        <w:rPr>
+          <w:noProof/>
+        </w:rPr>
+        <w:drawing>
+          <wp:inline distT="0" distB="0" distL="0" distR="0">
+            <wp:extent cx="5934075" cy="3114675"/>
+            <wp:effectExtent l="0" t="0" r="9525" b="9525"/>
+            <wp:docPr id="2" name="Imagen 2" descr="D:\Proyectos\igdnrl\configure_moves.bmp"/>
+            <wp:cNvGraphicFramePr>
+              <a:graphicFrameLocks xmlns:a="http://schemas.openxmlformats.org/drawingml/2006/main" noChangeAspect="1"/>
+            </wp:cNvGraphicFramePr>
+            <a:graphic xmlns:a="http://schemas.openxmlformats.org/drawingml/2006/main">
+              <a:graphicData uri="http://schemas.openxmlformats.org/drawingml/2006/picture">
+                <pic:pic xmlns:pic="http://schemas.openxmlformats.org/drawingml/2006/picture">
+                  <pic:nvPicPr>
+                    <pic:cNvPr id="0" name="Picture 1" descr="D:\Proyectos\igdnrl\configure_moves.bmp"/>
+                    <pic:cNvPicPr>
+                      <a:picLocks noChangeAspect="1" noChangeArrowheads="1"/>
+                    </pic:cNvPicPr>
+                  </pic:nvPicPr>
+                  <pic:blipFill>
+                    <a:blip r:embed="rId10">
+                      <a:extLst>
+                        <a:ext uri="{28A0092B-C50C-407E-A947-70E740481C1C}">
+                          <a14:useLocalDpi xmlns:a14="http://schemas.microsoft.com/office/drawing/2010/main" val="0"/>
+                        </a:ext>
+                      </a:extLst>
+                    </a:blip>
+                    <a:srcRect/>
+                    <a:stretch>
+                      <a:fillRect/>
+                    </a:stretch>
+                  </pic:blipFill>
+                  <pic:spPr bwMode="auto">
+                    <a:xfrm>
+                      <a:off x="0" y="0"/>
+                      <a:ext cx="5934075" cy="3114675"/>
+                    </a:xfrm>
+                    <a:prstGeom prst="rect">
+                      <a:avLst/>
+                    </a:prstGeom>
+                    <a:noFill/>
+                    <a:ln>
+                      <a:noFill/>
+                    </a:ln>
+                  </pic:spPr>
+                </pic:pic>
+              </a:graphicData>
+            </a:graphic>
+          </wp:inline>
+        </w:drawing>
+      </w:r>
+    </w:p>
+    <w:p>
+      <w:pPr>
+        <w:numPr>
+          <w:ilvl w:val="0"/>
+          <w:numId w:val="2"/>
+        </w:numPr>
+        <w:ind w:hanging="359"/>
+      </w:pPr>
+      <w:proofErr w:type="spellStart"/>
+      <w:r>
+        <w:t>Store</w:t>
+      </w:r>
+      <w:proofErr w:type="spellEnd"/>
+    </w:p>
+    <w:p>
+      <w:pPr>
+        <w:ind w:left="720"/>
+      </w:pPr>
+      <w:r>
+        <w:t>Esta opción le permite al usuario realizar compras en la aplicación, se puede adquirir armas, movimientos, personajes y magia.</w:t>
+      </w:r>
+    </w:p>
+    <w:p>
+      <w:pPr>
+        <w:ind w:left="720"/>
+      </w:pPr>
+      <w:r>
+        <w:rPr>
+          <w:noProof/>
+        </w:rPr>
+        <w:drawing>
+          <wp:inline distT="0" distB="0" distL="0" distR="0">
+            <wp:extent cx="5934075" cy="2943225"/>
+            <wp:effectExtent l="0" t="0" r="9525" b="9525"/>
+            <wp:docPr id="5" name="Imagen 5" descr="D:\Proyectos\igdnrl\store copia.bmp"/>
+            <wp:cNvGraphicFramePr>
+              <a:graphicFrameLocks xmlns:a="http://schemas.openxmlformats.org/drawingml/2006/main" noChangeAspect="1"/>
+            </wp:cNvGraphicFramePr>
+            <a:graphic xmlns:a="http://schemas.openxmlformats.org/drawingml/2006/main">
+              <a:graphicData uri="http://schemas.openxmlformats.org/drawingml/2006/picture">
+                <pic:pic xmlns:pic="http://schemas.openxmlformats.org/drawingml/2006/picture">
+                  <pic:nvPicPr>
+                    <pic:cNvPr id="0" name="Picture 2" descr="D:\Proyectos\igdnrl\store copia.bmp"/>
+                    <pic:cNvPicPr>
+                      <a:picLocks noChangeAspect="1" noChangeArrowheads="1"/>
+                    </pic:cNvPicPr>
+                  </pic:nvPicPr>
+                  <pic:blipFill>
+                    <a:blip r:embed="rId11">
+                      <a:extLst>
+                        <a:ext uri="{28A0092B-C50C-407E-A947-70E740481C1C}">
+                          <a14:useLocalDpi xmlns:a14="http://schemas.microsoft.com/office/drawing/2010/main" val="0"/>
+                        </a:ext>
+                      </a:extLst>
+                    </a:blip>
+                    <a:srcRect/>
+                    <a:stretch>
+                      <a:fillRect/>
+                    </a:stretch>
+                  </pic:blipFill>
+                  <pic:spPr bwMode="auto">
+                    <a:xfrm>
+                      <a:off x="0" y="0"/>
+                      <a:ext cx="5934075" cy="2943225"/>
+                    </a:xfrm>
+                    <a:prstGeom prst="rect">
+                      <a:avLst/>
+                    </a:prstGeom>
+                    <a:noFill/>
+                    <a:ln>
+                      <a:noFill/>
+                    </a:ln>
+                  </pic:spPr>
+                </pic:pic>
+              </a:graphicData>
+            </a:graphic>
+          </wp:inline>
+        </w:drawing>
+      </w:r>
+    </w:p>
+    <w:p>
+      <w:pPr>
+        <w:numPr>
+          <w:ilvl w:val="0"/>
+          <w:numId w:val="2"/>
+        </w:numPr>
+        <w:ind w:hanging="359"/>
+      </w:pPr>
       <w:proofErr w:type="spellStart"/>
       <w:r>
         <w:t>Game</w:t>
@@ -1209,47 +1604,8 @@
     </w:p>
     <w:p>
       <w:pPr>
-        <w:numPr>
-          <w:ilvl w:val="1"/>
-          <w:numId w:val="2"/>
-        </w:numPr>
-        <w:ind w:hanging="359"/>
-      </w:pPr>
-      <w:proofErr w:type="spellStart"/>
-      <w:r>
-        <w:t>Inventory</w:t>
-      </w:r>
-      <w:proofErr w:type="spellEnd"/>
-    </w:p>
-    <w:p>
-      <w:pPr>
-        <w:numPr>
-          <w:ilvl w:val="1"/>
-          <w:numId w:val="2"/>
-        </w:numPr>
-        <w:ind w:hanging="359"/>
-      </w:pPr>
-      <w:proofErr w:type="spellStart"/>
-      <w:r>
-        <w:t>Assessment</w:t>
-      </w:r>
-      <w:proofErr w:type="spellEnd"/>
-      <w:r>
-        <w:t xml:space="preserve"> / </w:t>
-      </w:r>
-      <w:proofErr w:type="spellStart"/>
-      <w:r>
-        <w:t>Next</w:t>
-      </w:r>
-      <w:proofErr w:type="spellEnd"/>
-      <w:r>
-        <w:t xml:space="preserve"> </w:t>
-      </w:r>
-      <w:proofErr w:type="spellStart"/>
-      <w:r>
-        <w:t>Level</w:t>
-      </w:r>
-      <w:proofErr w:type="spellEnd"/>
+        <w:ind w:left="720"/>
+      </w:pPr>
     </w:p>
     <w:p>
       <w:pPr>
@@ -1311,10 +1667,10 @@
         <w:pStyle w:val="Ttulo2"/>
         <w:contextualSpacing w:val="0"/>
       </w:pPr>
-      <w:bookmarkStart w:id="13" w:name="h.tbfhm99qaj2u" w:colFirst="0" w:colLast="0"/>
-      <w:bookmarkStart w:id="14" w:name="kix.4u55u65bonjw" w:colFirst="0" w:colLast="0"/>
+      <w:bookmarkStart w:id="12" w:name="h.tbfhm99qaj2u" w:colFirst="0" w:colLast="0"/>
+      <w:bookmarkStart w:id="13" w:name="kix.4u55u65bonjw" w:colFirst="0" w:colLast="0"/>
+      <w:bookmarkEnd w:id="12"/>
       <w:bookmarkEnd w:id="13"/>
-      <w:bookmarkEnd w:id="14"/>
       <w:proofErr w:type="spellStart"/>
       <w:r>
         <w:t>Controls</w:t>
@@ -1332,12 +1688,8 @@
         <w:rPr>
           <w:lang w:val="en-US"/>
         </w:rPr>
+        <w:lastRenderedPageBreak/>
         <w:tab/>
-      </w:r>
-      <w:r>
-        <w:rPr>
-          <w:lang w:val="en-US"/>
-        </w:rPr>
         <w:t xml:space="preserve">Controls will be direction </w:t>
       </w:r>
       <w:proofErr w:type="gramStart"/>
@@ -1363,10 +1715,10 @@
           <w:lang w:val="en-US"/>
         </w:rPr>
       </w:pPr>
-      <w:bookmarkStart w:id="15" w:name="h.7t0hrygjvxi1" w:colFirst="0" w:colLast="0"/>
-      <w:bookmarkStart w:id="16" w:name="kix.vrkne3rhovuh" w:colFirst="0" w:colLast="0"/>
+      <w:bookmarkStart w:id="14" w:name="h.7t0hrygjvxi1" w:colFirst="0" w:colLast="0"/>
+      <w:bookmarkStart w:id="15" w:name="kix.vrkne3rhovuh" w:colFirst="0" w:colLast="0"/>
+      <w:bookmarkEnd w:id="14"/>
       <w:bookmarkEnd w:id="15"/>
-      <w:bookmarkEnd w:id="16"/>
       <w:r>
         <w:rPr>
           <w:lang w:val="en-US"/>
@@ -1411,6 +1763,7 @@
           <w:lang w:val="en-US"/>
         </w:rPr>
       </w:pPr>
+      <w:bookmarkStart w:id="16" w:name="_GoBack"/>
       <w:r>
         <w:rPr>
           <w:lang w:val="en-US"/>
@@ -1418,6 +1771,7 @@
         <w:br w:type="page"/>
       </w:r>
     </w:p>
+    <w:bookmarkEnd w:id="16"/>
     <w:p>
       <w:pPr>
         <w:contextualSpacing w:val="0"/>
@@ -1475,16 +1829,7 @@
           <w:sz w:val="20"/>
           <w:lang w:val="en-US"/>
         </w:rPr>
-        <w:t xml:space="preserve"> These sections can safely </w:t>
-      </w:r>
-      <w:r>
-        <w:rPr>
-          <w:i/>
-          <w:color w:val="666666"/>
-          <w:sz w:val="20"/>
-          <w:lang w:val="en-US"/>
-        </w:rPr>
-        <w:t xml:space="preserve">be skipped if they’re not relevant, or you’d rather go about it another way. For most games, at least one of them should be useful. But I’ll understand if you don’t want to use them. </w:t>
+        <w:t xml:space="preserve"> These sections can safely be skipped if they’re not relevant, or you’d rather go about it another way. For most games, at least one of them should be useful. But I’ll understand if you don’t want to use them. </w:t>
       </w:r>
       <w:proofErr w:type="spellStart"/>
       <w:r>
@@ -2192,13 +2537,7 @@
         <w:rPr>
           <w:lang w:val="en-US"/>
         </w:rPr>
-        <w:t>Player picks up r</w:t>
-      </w:r>
-      <w:r>
-        <w:rPr>
-          <w:lang w:val="en-US"/>
-        </w:rPr>
-        <w:t>ock and throws at glass (“throw” taught)</w:t>
+        <w:t>Player picks up rock and throws at glass (“throw” taught)</w:t>
       </w:r>
     </w:p>
     <w:p>
@@ -2772,13 +3111,7 @@
         <w:rPr>
           <w:lang w:val="en-US"/>
         </w:rPr>
-        <w:t xml:space="preserve"> (p</w:t>
-      </w:r>
-      <w:r>
-        <w:rPr>
-          <w:lang w:val="en-US"/>
-        </w:rPr>
-        <w:t xml:space="preserve">ick-up-able, </w:t>
+        <w:t xml:space="preserve"> (pick-up-able, </w:t>
       </w:r>
       <w:proofErr w:type="spellStart"/>
       <w:r>
@@ -3090,13 +3423,7 @@
         <w:rPr>
           <w:lang w:val="en-US"/>
         </w:rPr>
-        <w:t xml:space="preserve"> How, specifically? Solid, thick ou</w:t>
-      </w:r>
-      <w:r>
-        <w:rPr>
-          <w:lang w:val="en-US"/>
-        </w:rPr>
-        <w:t>tlines with flat hues? Non-black outlines with limited tints/shades? Emphasize smooth curvatures over sharp angles? Describe a set of general rules depicting your style here.</w:t>
+        <w:t xml:space="preserve"> How, specifically? Solid, thick outlines with flat hues? Non-black outlines with limited tints/shades? Emphasize smooth curvatures over sharp angles? Describe a set of general rules depicting your style here.</w:t>
       </w:r>
     </w:p>
     <w:p>
@@ -3116,13 +3443,7 @@
           <w:lang w:val="en-US"/>
         </w:rPr>
         <w:tab/>
-        <w:t xml:space="preserve">Well-designed feedback, both good (e.g. leveling up) and bad (e.g. being hit), </w:t>
-      </w:r>
-      <w:r>
-        <w:rPr>
-          <w:lang w:val="en-US"/>
-        </w:rPr>
-        <w:t xml:space="preserve">are great for teaching the player how to play through trial and error, instead of scripting a lengthy tutorial. What kind of visual feedback are you going to use to let the player know they’re interacting with something? </w:t>
+        <w:t xml:space="preserve">Well-designed feedback, both good (e.g. leveling up) and bad (e.g. being hit), are great for teaching the player how to play through trial and error, instead of scripting a lengthy tutorial. What kind of visual feedback are you going to use to let the player know they’re interacting with something? </w:t>
       </w:r>
       <w:proofErr w:type="spellStart"/>
       <w:r>
@@ -3158,10 +3479,7 @@
       </w:r>
       <w:proofErr w:type="spellStart"/>
       <w:r>
-        <w:t>somet</w:t>
-      </w:r>
-      <w:r>
-        <w:t>hing</w:t>
+        <w:t>something</w:t>
       </w:r>
       <w:proofErr w:type="spellEnd"/>
       <w:r>
@@ -3772,13 +4090,7 @@
         <w:rPr>
           <w:lang w:val="en-US"/>
         </w:rPr>
-        <w:t>Bu</w:t>
-      </w:r>
-      <w:r>
-        <w:rPr>
-          <w:lang w:val="en-US"/>
-        </w:rPr>
-        <w:t>tton (matching Weathered Stone Bricks)</w:t>
+        <w:t>Button (matching Weathered Stone Bricks)</w:t>
       </w:r>
     </w:p>
     <w:p>
@@ -3934,13 +4246,7 @@
           <w:lang w:val="en-US"/>
         </w:rPr>
         <w:tab/>
-        <w:t>Again, consiste</w:t>
-      </w:r>
-      <w:r>
-        <w:rPr>
-          <w:lang w:val="en-US"/>
-        </w:rPr>
-        <w:t xml:space="preserve">ncy is </w:t>
+        <w:t xml:space="preserve">Again, consistency is </w:t>
       </w:r>
       <w:proofErr w:type="gramStart"/>
       <w:r>
@@ -4029,13 +4335,7 @@
         <w:rPr>
           <w:lang w:val="en-US"/>
         </w:rPr>
-        <w:t xml:space="preserve"> jump), or use just enough to let the player know something happened (e.g. mega man’s landing)? Going for realism? Y</w:t>
-      </w:r>
-      <w:r>
-        <w:rPr>
-          <w:lang w:val="en-US"/>
-        </w:rPr>
-        <w:t>ou can use the music style as a bit of a reference too.</w:t>
+        <w:t xml:space="preserve"> jump), or use just enough to let the player know something happened (e.g. mega man’s landing)? Going for realism? You can use the music style as a bit of a reference too.</w:t>
       </w:r>
       <w:r>
         <w:rPr>
@@ -4060,13 +4360,7 @@
           <w:lang w:val="en-US"/>
         </w:rPr>
         <w:tab/>
-        <w:t>Remember, auditory feedback should stand out from the music and other sound effects so the player hears it well. Volume, panning, and frequency/pitch are all important aspects to consider in both m</w:t>
-      </w:r>
-      <w:r>
-        <w:rPr>
-          <w:lang w:val="en-US"/>
-        </w:rPr>
-        <w:t xml:space="preserve">usic </w:t>
+        <w:t xml:space="preserve">Remember, auditory feedback should stand out from the music and other sound effects so the player hears it well. Volume, panning, and frequency/pitch are all important aspects to consider in both music </w:t>
       </w:r>
       <w:r>
         <w:rPr>
@@ -4356,10 +4650,7 @@
       </w:pPr>
       <w:proofErr w:type="spellStart"/>
       <w:r>
-        <w:t>Relie</w:t>
-      </w:r>
-      <w:r>
-        <w:t>ved</w:t>
+        <w:t>Relieved</w:t>
       </w:r>
       <w:proofErr w:type="spellEnd"/>
       <w:r>
@@ -4856,16 +5147,7 @@
           <w:sz w:val="20"/>
           <w:lang w:val="en-US"/>
         </w:rPr>
-        <w:t xml:space="preserve"> is a schedule, i don’t even. list is good enough, right? if not add some </w:t>
-      </w:r>
-      <w:r>
-        <w:rPr>
-          <w:i/>
-          <w:color w:val="666666"/>
-          <w:sz w:val="20"/>
-          <w:lang w:val="en-US"/>
-        </w:rPr>
-        <w:t>dates i guess)</w:t>
+        <w:t xml:space="preserve"> is a schedule, i don’t even. list is good enough, right? if not add some dates i guess)</w:t>
       </w:r>
       <w:r>
         <w:rPr>
@@ -8326,4 +8608,16 @@
   <a:objectDefaults/>
   <a:extraClrSchemeLst/>
 </a:theme>
+</file>
+
+<file path=customXml/item1.xml><?xml version="1.0" encoding="utf-8"?>
+<b:Sources xmlns:b="http://schemas.openxmlformats.org/officeDocument/2006/bibliography" xmlns="http://schemas.openxmlformats.org/officeDocument/2006/bibliography" SelectedStyle="\APA.XSL" StyleName="APA"/>
+</file>
+
+<file path=customXml/itemProps1.xml><?xml version="1.0" encoding="utf-8"?>
+<ds:datastoreItem xmlns:ds="http://schemas.openxmlformats.org/officeDocument/2006/customXml" ds:itemID="{819978AB-0DC7-4E1B-A606-FFA085832A4F}">
+  <ds:schemaRefs>
+    <ds:schemaRef ds:uri="http://schemas.openxmlformats.org/officeDocument/2006/bibliography"/>
+  </ds:schemaRefs>
+</ds:datastoreItem>
 </file>
</xml_diff>